<commit_message>
Run through 4 years of data and saved the needed trips within SF boundaries to 4 csv files. Saved these 4 csv to SQL. Then saved the Geojson within SF to mongodb.
</commit_message>
<xml_diff>
--- a/developement_log.docx
+++ b/developement_log.docx
@@ -28,8 +28,6 @@
       <w:r>
         <w:t>2</w:t>
       </w:r>
-      <w:bookmarkStart w:id="0" w:name="_GoBack"/>
-      <w:bookmarkEnd w:id="0"/>
       <w:r>
         <w:t>-4).</w:t>
       </w:r>
@@ -57,6 +55,147 @@
       <w:r>
         <w:t>Decided to use a small selection of locations in the bay area like 5 for testing and 10 for actual application, because there’s no way around calling uber api to find distance, and they only allow 1000 calls per key. And the data has 2700 locations with 2699^2 calls to make to cover all distances.</w:t>
       </w:r>
+    </w:p>
+    <w:p>
+      <w:r>
+        <w:t>12-26-2019</w:t>
+      </w:r>
+    </w:p>
+    <w:p>
+      <w:pPr>
+        <w:pStyle w:val="ListParagraph"/>
+        <w:numPr>
+          <w:ilvl w:val="0"/>
+          <w:numId w:val="2"/>
+        </w:numPr>
+      </w:pPr>
+      <w:r>
+        <w:t xml:space="preserve">Figured out how to use google api, needed to use the distance matrix, </w:t>
+      </w:r>
+      <w:r>
+        <w:t>'https://maps.googleapis.com/maps/api/distancematrix/json?'</w:t>
+      </w:r>
+      <w:r>
+        <w:t>.</w:t>
+      </w:r>
+    </w:p>
+    <w:p>
+      <w:pPr>
+        <w:pStyle w:val="ListParagraph"/>
+        <w:numPr>
+          <w:ilvl w:val="0"/>
+          <w:numId w:val="2"/>
+        </w:numPr>
+      </w:pPr>
+      <w:r>
+        <w:t>Decided that the uber data is not enough to do an hourly calculation for all routes, will do yearly comparison of routes instead.</w:t>
+      </w:r>
+    </w:p>
+    <w:p>
+      <w:pPr>
+        <w:pStyle w:val="ListParagraph"/>
+        <w:numPr>
+          <w:ilvl w:val="0"/>
+          <w:numId w:val="2"/>
+        </w:numPr>
+      </w:pPr>
+      <w:r>
+        <w:t>For some reason need both css files in the html to make the map show. Also can’t use the double curly bracket to reference js to html in a different directory.</w:t>
+      </w:r>
+    </w:p>
+    <w:p>
+      <w:pPr>
+        <w:pStyle w:val="ListParagraph"/>
+        <w:numPr>
+          <w:ilvl w:val="0"/>
+          <w:numId w:val="2"/>
+        </w:numPr>
+      </w:pPr>
+      <w:r>
+        <w:t>Found out the geojson file covers a much bigger area than the bay area, need to figure out a way to only display the bay rea.</w:t>
+      </w:r>
+    </w:p>
+    <w:p>
+      <w:r>
+        <w:t>12/27/2019</w:t>
+      </w:r>
+    </w:p>
+    <w:p>
+      <w:pPr>
+        <w:pStyle w:val="ListParagraph"/>
+        <w:numPr>
+          <w:ilvl w:val="0"/>
+          <w:numId w:val="3"/>
+        </w:numPr>
+      </w:pPr>
+      <w:r>
+        <w:t>After some consideration, decided to manually click through the map and save the addresses on the uber movement website for San Francisco alone. Then reference that to the geojson and find the movement ids. Then use only these info as needed. This way file size will be smaller and easier to deploy. Also can practice on organizing and cleaning the data.</w:t>
+      </w:r>
+    </w:p>
+    <w:p>
+      <w:r>
+        <w:t>12/28/2019</w:t>
+      </w:r>
+    </w:p>
+    <w:p>
+      <w:pPr>
+        <w:pStyle w:val="ListParagraph"/>
+        <w:numPr>
+          <w:ilvl w:val="0"/>
+          <w:numId w:val="4"/>
+        </w:numPr>
+      </w:pPr>
+      <w:r>
+        <w:t>Manually clicked the Uber movement website and saved a list of addresses to reference to the Geojson.</w:t>
+      </w:r>
+    </w:p>
+    <w:p>
+      <w:r>
+        <w:t>1/3/2020</w:t>
+      </w:r>
+    </w:p>
+    <w:p>
+      <w:pPr>
+        <w:pStyle w:val="ListParagraph"/>
+        <w:numPr>
+          <w:ilvl w:val="0"/>
+          <w:numId w:val="5"/>
+        </w:numPr>
+      </w:pPr>
+      <w:r>
+        <w:t>Write an algorithm that’s able to reference to the Geojson and extract trips taken within San Francisco from the Uber dataset. It took an hour to run on my intel i7 16GB ram laptop, because it loops through 11million x 11million times to siphon the needed data.</w:t>
+      </w:r>
+    </w:p>
+    <w:p>
+      <w:pPr>
+        <w:pStyle w:val="ListParagraph"/>
+        <w:numPr>
+          <w:ilvl w:val="0"/>
+          <w:numId w:val="5"/>
+        </w:numPr>
+      </w:pPr>
+      <w:r>
+        <w:t>Plot the Geojson with only the SF area and see if I miss anything, then added the missing blocks to the file.</w:t>
+      </w:r>
+    </w:p>
+    <w:p>
+      <w:r>
+        <w:t>1/5/2020</w:t>
+      </w:r>
+    </w:p>
+    <w:p>
+      <w:pPr>
+        <w:pStyle w:val="ListParagraph"/>
+        <w:numPr>
+          <w:ilvl w:val="0"/>
+          <w:numId w:val="6"/>
+        </w:numPr>
+      </w:pPr>
+      <w:r>
+        <w:t>Run through 4 years of data and saved the needed trips within SF boundaries to 4 csv files. Saved these 4 csv to SQL. Then saved the Geojson within SF to mongodb.</w:t>
+      </w:r>
+      <w:bookmarkStart w:id="0" w:name="_GoBack"/>
+      <w:bookmarkEnd w:id="0"/>
     </w:p>
     <w:sectPr>
       <w:pgSz w:w="12240" w:h="15840"/>
@@ -71,6 +210,350 @@
 <file path=word/numbering.xml><?xml version="1.0" encoding="utf-8"?>
 <w:numbering xmlns:wpc="http://schemas.microsoft.com/office/word/2010/wordprocessingCanvas" xmlns:cx="http://schemas.microsoft.com/office/drawing/2014/chartex" xmlns:cx1="http://schemas.microsoft.com/office/drawing/2015/9/8/chartex" xmlns:cx2="http://schemas.microsoft.com/office/drawing/2015/10/21/chartex" xmlns:cx3="http://schemas.microsoft.com/office/drawing/2016/5/9/chartex" xmlns:cx4="http://schemas.microsoft.com/office/drawing/2016/5/10/chartex" xmlns:cx5="http://schemas.microsoft.com/office/drawing/2016/5/11/chartex" xmlns:cx6="http://schemas.microsoft.com/office/drawing/2016/5/12/chartex" xmlns:cx7="http://schemas.microsoft.com/office/drawing/2016/5/13/chartex" xmlns:cx8="http://schemas.microsoft.com/office/drawing/2016/5/14/chartex" xmlns:mc="http://schemas.openxmlformats.org/markup-compatibility/2006" xmlns:aink="http://schemas.microsoft.com/office/drawing/2016/ink" xmlns:am3d="http://schemas.microsoft.com/office/drawing/2017/model3d" xmlns:o="urn:schemas-microsoft-com:office:office" xmlns:r="http://schemas.openxmlformats.org/officeDocument/2006/relationships" xmlns:m="http://schemas.openxmlformats.org/officeDocument/2006/math" xmlns:v="urn:schemas-microsoft-com:vml" xmlns:wp14="http://schemas.microsoft.com/office/word/2010/wordprocessingDrawing" xmlns:wp="http://schemas.openxmlformats.org/drawingml/2006/wordprocessingDrawing" xmlns:w10="urn:schemas-microsoft-com:office:word" xmlns:w="http://schemas.openxmlformats.org/wordprocessingml/2006/main" xmlns:w14="http://schemas.microsoft.com/office/word/2010/wordml" xmlns:w15="http://schemas.microsoft.com/office/word/2012/wordml" xmlns:w16cid="http://schemas.microsoft.com/office/word/2016/wordml/cid" xmlns:w16se="http://schemas.microsoft.com/office/word/2015/wordml/symex" xmlns:wpg="http://schemas.microsoft.com/office/word/2010/wordprocessingGroup" xmlns:wpi="http://schemas.microsoft.com/office/word/2010/wordprocessingInk" xmlns:wne="http://schemas.microsoft.com/office/word/2006/wordml" xmlns:wps="http://schemas.microsoft.com/office/word/2010/wordprocessingShape" mc:Ignorable="w14 w15 w16se w16cid wp14">
   <w:abstractNum w:abstractNumId="0" w15:restartNumberingAfterBreak="0">
+    <w:nsid w:val="09CA4539"/>
+    <w:multiLevelType w:val="hybridMultilevel"/>
+    <w:tmpl w:val="D92E5A10"/>
+    <w:lvl w:ilvl="0" w:tplc="0409000F">
+      <w:start w:val="1"/>
+      <w:numFmt w:val="decimal"/>
+      <w:lvlText w:val="%1."/>
+      <w:lvlJc w:val="left"/>
+      <w:pPr>
+        <w:ind w:left="720" w:hanging="360"/>
+      </w:pPr>
+    </w:lvl>
+    <w:lvl w:ilvl="1" w:tplc="04090019" w:tentative="1">
+      <w:start w:val="1"/>
+      <w:numFmt w:val="lowerLetter"/>
+      <w:lvlText w:val="%2."/>
+      <w:lvlJc w:val="left"/>
+      <w:pPr>
+        <w:ind w:left="1440" w:hanging="360"/>
+      </w:pPr>
+    </w:lvl>
+    <w:lvl w:ilvl="2" w:tplc="0409001B" w:tentative="1">
+      <w:start w:val="1"/>
+      <w:numFmt w:val="lowerRoman"/>
+      <w:lvlText w:val="%3."/>
+      <w:lvlJc w:val="right"/>
+      <w:pPr>
+        <w:ind w:left="2160" w:hanging="180"/>
+      </w:pPr>
+    </w:lvl>
+    <w:lvl w:ilvl="3" w:tplc="0409000F" w:tentative="1">
+      <w:start w:val="1"/>
+      <w:numFmt w:val="decimal"/>
+      <w:lvlText w:val="%4."/>
+      <w:lvlJc w:val="left"/>
+      <w:pPr>
+        <w:ind w:left="2880" w:hanging="360"/>
+      </w:pPr>
+    </w:lvl>
+    <w:lvl w:ilvl="4" w:tplc="04090019" w:tentative="1">
+      <w:start w:val="1"/>
+      <w:numFmt w:val="lowerLetter"/>
+      <w:lvlText w:val="%5."/>
+      <w:lvlJc w:val="left"/>
+      <w:pPr>
+        <w:ind w:left="3600" w:hanging="360"/>
+      </w:pPr>
+    </w:lvl>
+    <w:lvl w:ilvl="5" w:tplc="0409001B" w:tentative="1">
+      <w:start w:val="1"/>
+      <w:numFmt w:val="lowerRoman"/>
+      <w:lvlText w:val="%6."/>
+      <w:lvlJc w:val="right"/>
+      <w:pPr>
+        <w:ind w:left="4320" w:hanging="180"/>
+      </w:pPr>
+    </w:lvl>
+    <w:lvl w:ilvl="6" w:tplc="0409000F" w:tentative="1">
+      <w:start w:val="1"/>
+      <w:numFmt w:val="decimal"/>
+      <w:lvlText w:val="%7."/>
+      <w:lvlJc w:val="left"/>
+      <w:pPr>
+        <w:ind w:left="5040" w:hanging="360"/>
+      </w:pPr>
+    </w:lvl>
+    <w:lvl w:ilvl="7" w:tplc="04090019" w:tentative="1">
+      <w:start w:val="1"/>
+      <w:numFmt w:val="lowerLetter"/>
+      <w:lvlText w:val="%8."/>
+      <w:lvlJc w:val="left"/>
+      <w:pPr>
+        <w:ind w:left="5760" w:hanging="360"/>
+      </w:pPr>
+    </w:lvl>
+    <w:lvl w:ilvl="8" w:tplc="0409001B" w:tentative="1">
+      <w:start w:val="1"/>
+      <w:numFmt w:val="lowerRoman"/>
+      <w:lvlText w:val="%9."/>
+      <w:lvlJc w:val="right"/>
+      <w:pPr>
+        <w:ind w:left="6480" w:hanging="180"/>
+      </w:pPr>
+    </w:lvl>
+  </w:abstractNum>
+  <w:abstractNum w:abstractNumId="1" w15:restartNumberingAfterBreak="0">
+    <w:nsid w:val="194F2103"/>
+    <w:multiLevelType w:val="hybridMultilevel"/>
+    <w:tmpl w:val="9F4006FE"/>
+    <w:lvl w:ilvl="0" w:tplc="0409000F">
+      <w:start w:val="1"/>
+      <w:numFmt w:val="decimal"/>
+      <w:lvlText w:val="%1."/>
+      <w:lvlJc w:val="left"/>
+      <w:pPr>
+        <w:ind w:left="720" w:hanging="360"/>
+      </w:pPr>
+    </w:lvl>
+    <w:lvl w:ilvl="1" w:tplc="04090019" w:tentative="1">
+      <w:start w:val="1"/>
+      <w:numFmt w:val="lowerLetter"/>
+      <w:lvlText w:val="%2."/>
+      <w:lvlJc w:val="left"/>
+      <w:pPr>
+        <w:ind w:left="1440" w:hanging="360"/>
+      </w:pPr>
+    </w:lvl>
+    <w:lvl w:ilvl="2" w:tplc="0409001B" w:tentative="1">
+      <w:start w:val="1"/>
+      <w:numFmt w:val="lowerRoman"/>
+      <w:lvlText w:val="%3."/>
+      <w:lvlJc w:val="right"/>
+      <w:pPr>
+        <w:ind w:left="2160" w:hanging="180"/>
+      </w:pPr>
+    </w:lvl>
+    <w:lvl w:ilvl="3" w:tplc="0409000F" w:tentative="1">
+      <w:start w:val="1"/>
+      <w:numFmt w:val="decimal"/>
+      <w:lvlText w:val="%4."/>
+      <w:lvlJc w:val="left"/>
+      <w:pPr>
+        <w:ind w:left="2880" w:hanging="360"/>
+      </w:pPr>
+    </w:lvl>
+    <w:lvl w:ilvl="4" w:tplc="04090019" w:tentative="1">
+      <w:start w:val="1"/>
+      <w:numFmt w:val="lowerLetter"/>
+      <w:lvlText w:val="%5."/>
+      <w:lvlJc w:val="left"/>
+      <w:pPr>
+        <w:ind w:left="3600" w:hanging="360"/>
+      </w:pPr>
+    </w:lvl>
+    <w:lvl w:ilvl="5" w:tplc="0409001B" w:tentative="1">
+      <w:start w:val="1"/>
+      <w:numFmt w:val="lowerRoman"/>
+      <w:lvlText w:val="%6."/>
+      <w:lvlJc w:val="right"/>
+      <w:pPr>
+        <w:ind w:left="4320" w:hanging="180"/>
+      </w:pPr>
+    </w:lvl>
+    <w:lvl w:ilvl="6" w:tplc="0409000F" w:tentative="1">
+      <w:start w:val="1"/>
+      <w:numFmt w:val="decimal"/>
+      <w:lvlText w:val="%7."/>
+      <w:lvlJc w:val="left"/>
+      <w:pPr>
+        <w:ind w:left="5040" w:hanging="360"/>
+      </w:pPr>
+    </w:lvl>
+    <w:lvl w:ilvl="7" w:tplc="04090019" w:tentative="1">
+      <w:start w:val="1"/>
+      <w:numFmt w:val="lowerLetter"/>
+      <w:lvlText w:val="%8."/>
+      <w:lvlJc w:val="left"/>
+      <w:pPr>
+        <w:ind w:left="5760" w:hanging="360"/>
+      </w:pPr>
+    </w:lvl>
+    <w:lvl w:ilvl="8" w:tplc="0409001B" w:tentative="1">
+      <w:start w:val="1"/>
+      <w:numFmt w:val="lowerRoman"/>
+      <w:lvlText w:val="%9."/>
+      <w:lvlJc w:val="right"/>
+      <w:pPr>
+        <w:ind w:left="6480" w:hanging="180"/>
+      </w:pPr>
+    </w:lvl>
+  </w:abstractNum>
+  <w:abstractNum w:abstractNumId="2" w15:restartNumberingAfterBreak="0">
+    <w:nsid w:val="3C34449C"/>
+    <w:multiLevelType w:val="hybridMultilevel"/>
+    <w:tmpl w:val="D3B66D4E"/>
+    <w:lvl w:ilvl="0" w:tplc="0409000F">
+      <w:start w:val="1"/>
+      <w:numFmt w:val="decimal"/>
+      <w:lvlText w:val="%1."/>
+      <w:lvlJc w:val="left"/>
+      <w:pPr>
+        <w:ind w:left="720" w:hanging="360"/>
+      </w:pPr>
+    </w:lvl>
+    <w:lvl w:ilvl="1" w:tplc="04090019" w:tentative="1">
+      <w:start w:val="1"/>
+      <w:numFmt w:val="lowerLetter"/>
+      <w:lvlText w:val="%2."/>
+      <w:lvlJc w:val="left"/>
+      <w:pPr>
+        <w:ind w:left="1440" w:hanging="360"/>
+      </w:pPr>
+    </w:lvl>
+    <w:lvl w:ilvl="2" w:tplc="0409001B" w:tentative="1">
+      <w:start w:val="1"/>
+      <w:numFmt w:val="lowerRoman"/>
+      <w:lvlText w:val="%3."/>
+      <w:lvlJc w:val="right"/>
+      <w:pPr>
+        <w:ind w:left="2160" w:hanging="180"/>
+      </w:pPr>
+    </w:lvl>
+    <w:lvl w:ilvl="3" w:tplc="0409000F" w:tentative="1">
+      <w:start w:val="1"/>
+      <w:numFmt w:val="decimal"/>
+      <w:lvlText w:val="%4."/>
+      <w:lvlJc w:val="left"/>
+      <w:pPr>
+        <w:ind w:left="2880" w:hanging="360"/>
+      </w:pPr>
+    </w:lvl>
+    <w:lvl w:ilvl="4" w:tplc="04090019" w:tentative="1">
+      <w:start w:val="1"/>
+      <w:numFmt w:val="lowerLetter"/>
+      <w:lvlText w:val="%5."/>
+      <w:lvlJc w:val="left"/>
+      <w:pPr>
+        <w:ind w:left="3600" w:hanging="360"/>
+      </w:pPr>
+    </w:lvl>
+    <w:lvl w:ilvl="5" w:tplc="0409001B" w:tentative="1">
+      <w:start w:val="1"/>
+      <w:numFmt w:val="lowerRoman"/>
+      <w:lvlText w:val="%6."/>
+      <w:lvlJc w:val="right"/>
+      <w:pPr>
+        <w:ind w:left="4320" w:hanging="180"/>
+      </w:pPr>
+    </w:lvl>
+    <w:lvl w:ilvl="6" w:tplc="0409000F" w:tentative="1">
+      <w:start w:val="1"/>
+      <w:numFmt w:val="decimal"/>
+      <w:lvlText w:val="%7."/>
+      <w:lvlJc w:val="left"/>
+      <w:pPr>
+        <w:ind w:left="5040" w:hanging="360"/>
+      </w:pPr>
+    </w:lvl>
+    <w:lvl w:ilvl="7" w:tplc="04090019" w:tentative="1">
+      <w:start w:val="1"/>
+      <w:numFmt w:val="lowerLetter"/>
+      <w:lvlText w:val="%8."/>
+      <w:lvlJc w:val="left"/>
+      <w:pPr>
+        <w:ind w:left="5760" w:hanging="360"/>
+      </w:pPr>
+    </w:lvl>
+    <w:lvl w:ilvl="8" w:tplc="0409001B" w:tentative="1">
+      <w:start w:val="1"/>
+      <w:numFmt w:val="lowerRoman"/>
+      <w:lvlText w:val="%9."/>
+      <w:lvlJc w:val="right"/>
+      <w:pPr>
+        <w:ind w:left="6480" w:hanging="180"/>
+      </w:pPr>
+    </w:lvl>
+  </w:abstractNum>
+  <w:abstractNum w:abstractNumId="3" w15:restartNumberingAfterBreak="0">
+    <w:nsid w:val="3F8049AC"/>
+    <w:multiLevelType w:val="hybridMultilevel"/>
+    <w:tmpl w:val="D92E5A10"/>
+    <w:lvl w:ilvl="0" w:tplc="0409000F">
+      <w:start w:val="1"/>
+      <w:numFmt w:val="decimal"/>
+      <w:lvlText w:val="%1."/>
+      <w:lvlJc w:val="left"/>
+      <w:pPr>
+        <w:ind w:left="720" w:hanging="360"/>
+      </w:pPr>
+    </w:lvl>
+    <w:lvl w:ilvl="1" w:tplc="04090019" w:tentative="1">
+      <w:start w:val="1"/>
+      <w:numFmt w:val="lowerLetter"/>
+      <w:lvlText w:val="%2."/>
+      <w:lvlJc w:val="left"/>
+      <w:pPr>
+        <w:ind w:left="1440" w:hanging="360"/>
+      </w:pPr>
+    </w:lvl>
+    <w:lvl w:ilvl="2" w:tplc="0409001B" w:tentative="1">
+      <w:start w:val="1"/>
+      <w:numFmt w:val="lowerRoman"/>
+      <w:lvlText w:val="%3."/>
+      <w:lvlJc w:val="right"/>
+      <w:pPr>
+        <w:ind w:left="2160" w:hanging="180"/>
+      </w:pPr>
+    </w:lvl>
+    <w:lvl w:ilvl="3" w:tplc="0409000F" w:tentative="1">
+      <w:start w:val="1"/>
+      <w:numFmt w:val="decimal"/>
+      <w:lvlText w:val="%4."/>
+      <w:lvlJc w:val="left"/>
+      <w:pPr>
+        <w:ind w:left="2880" w:hanging="360"/>
+      </w:pPr>
+    </w:lvl>
+    <w:lvl w:ilvl="4" w:tplc="04090019" w:tentative="1">
+      <w:start w:val="1"/>
+      <w:numFmt w:val="lowerLetter"/>
+      <w:lvlText w:val="%5."/>
+      <w:lvlJc w:val="left"/>
+      <w:pPr>
+        <w:ind w:left="3600" w:hanging="360"/>
+      </w:pPr>
+    </w:lvl>
+    <w:lvl w:ilvl="5" w:tplc="0409001B" w:tentative="1">
+      <w:start w:val="1"/>
+      <w:numFmt w:val="lowerRoman"/>
+      <w:lvlText w:val="%6."/>
+      <w:lvlJc w:val="right"/>
+      <w:pPr>
+        <w:ind w:left="4320" w:hanging="180"/>
+      </w:pPr>
+    </w:lvl>
+    <w:lvl w:ilvl="6" w:tplc="0409000F" w:tentative="1">
+      <w:start w:val="1"/>
+      <w:numFmt w:val="decimal"/>
+      <w:lvlText w:val="%7."/>
+      <w:lvlJc w:val="left"/>
+      <w:pPr>
+        <w:ind w:left="5040" w:hanging="360"/>
+      </w:pPr>
+    </w:lvl>
+    <w:lvl w:ilvl="7" w:tplc="04090019" w:tentative="1">
+      <w:start w:val="1"/>
+      <w:numFmt w:val="lowerLetter"/>
+      <w:lvlText w:val="%8."/>
+      <w:lvlJc w:val="left"/>
+      <w:pPr>
+        <w:ind w:left="5760" w:hanging="360"/>
+      </w:pPr>
+    </w:lvl>
+    <w:lvl w:ilvl="8" w:tplc="0409001B" w:tentative="1">
+      <w:start w:val="1"/>
+      <w:numFmt w:val="lowerRoman"/>
+      <w:lvlText w:val="%9."/>
+      <w:lvlJc w:val="right"/>
+      <w:pPr>
+        <w:ind w:left="6480" w:hanging="180"/>
+      </w:pPr>
+    </w:lvl>
+  </w:abstractNum>
+  <w:abstractNum w:abstractNumId="4" w15:restartNumberingAfterBreak="0">
     <w:nsid w:val="55AB50C8"/>
     <w:multiLevelType w:val="hybridMultilevel"/>
     <w:tmpl w:val="96FA6D84"/>
@@ -156,8 +639,109 @@
       </w:pPr>
     </w:lvl>
   </w:abstractNum>
+  <w:abstractNum w:abstractNumId="5" w15:restartNumberingAfterBreak="0">
+    <w:nsid w:val="57DA14DB"/>
+    <w:multiLevelType w:val="hybridMultilevel"/>
+    <w:tmpl w:val="83748E90"/>
+    <w:lvl w:ilvl="0" w:tplc="0409000F">
+      <w:start w:val="1"/>
+      <w:numFmt w:val="decimal"/>
+      <w:lvlText w:val="%1."/>
+      <w:lvlJc w:val="left"/>
+      <w:pPr>
+        <w:ind w:left="720" w:hanging="360"/>
+      </w:pPr>
+    </w:lvl>
+    <w:lvl w:ilvl="1" w:tplc="04090019" w:tentative="1">
+      <w:start w:val="1"/>
+      <w:numFmt w:val="lowerLetter"/>
+      <w:lvlText w:val="%2."/>
+      <w:lvlJc w:val="left"/>
+      <w:pPr>
+        <w:ind w:left="1440" w:hanging="360"/>
+      </w:pPr>
+    </w:lvl>
+    <w:lvl w:ilvl="2" w:tplc="0409001B" w:tentative="1">
+      <w:start w:val="1"/>
+      <w:numFmt w:val="lowerRoman"/>
+      <w:lvlText w:val="%3."/>
+      <w:lvlJc w:val="right"/>
+      <w:pPr>
+        <w:ind w:left="2160" w:hanging="180"/>
+      </w:pPr>
+    </w:lvl>
+    <w:lvl w:ilvl="3" w:tplc="0409000F" w:tentative="1">
+      <w:start w:val="1"/>
+      <w:numFmt w:val="decimal"/>
+      <w:lvlText w:val="%4."/>
+      <w:lvlJc w:val="left"/>
+      <w:pPr>
+        <w:ind w:left="2880" w:hanging="360"/>
+      </w:pPr>
+    </w:lvl>
+    <w:lvl w:ilvl="4" w:tplc="04090019" w:tentative="1">
+      <w:start w:val="1"/>
+      <w:numFmt w:val="lowerLetter"/>
+      <w:lvlText w:val="%5."/>
+      <w:lvlJc w:val="left"/>
+      <w:pPr>
+        <w:ind w:left="3600" w:hanging="360"/>
+      </w:pPr>
+    </w:lvl>
+    <w:lvl w:ilvl="5" w:tplc="0409001B" w:tentative="1">
+      <w:start w:val="1"/>
+      <w:numFmt w:val="lowerRoman"/>
+      <w:lvlText w:val="%6."/>
+      <w:lvlJc w:val="right"/>
+      <w:pPr>
+        <w:ind w:left="4320" w:hanging="180"/>
+      </w:pPr>
+    </w:lvl>
+    <w:lvl w:ilvl="6" w:tplc="0409000F" w:tentative="1">
+      <w:start w:val="1"/>
+      <w:numFmt w:val="decimal"/>
+      <w:lvlText w:val="%7."/>
+      <w:lvlJc w:val="left"/>
+      <w:pPr>
+        <w:ind w:left="5040" w:hanging="360"/>
+      </w:pPr>
+    </w:lvl>
+    <w:lvl w:ilvl="7" w:tplc="04090019" w:tentative="1">
+      <w:start w:val="1"/>
+      <w:numFmt w:val="lowerLetter"/>
+      <w:lvlText w:val="%8."/>
+      <w:lvlJc w:val="left"/>
+      <w:pPr>
+        <w:ind w:left="5760" w:hanging="360"/>
+      </w:pPr>
+    </w:lvl>
+    <w:lvl w:ilvl="8" w:tplc="0409001B" w:tentative="1">
+      <w:start w:val="1"/>
+      <w:numFmt w:val="lowerRoman"/>
+      <w:lvlText w:val="%9."/>
+      <w:lvlJc w:val="right"/>
+      <w:pPr>
+        <w:ind w:left="6480" w:hanging="180"/>
+      </w:pPr>
+    </w:lvl>
+  </w:abstractNum>
   <w:num w:numId="1">
+    <w:abstractNumId w:val="4"/>
+  </w:num>
+  <w:num w:numId="2">
+    <w:abstractNumId w:val="2"/>
+  </w:num>
+  <w:num w:numId="3">
+    <w:abstractNumId w:val="1"/>
+  </w:num>
+  <w:num w:numId="4">
     <w:abstractNumId w:val="0"/>
+  </w:num>
+  <w:num w:numId="5">
+    <w:abstractNumId w:val="3"/>
+  </w:num>
+  <w:num w:numId="6">
+    <w:abstractNumId w:val="5"/>
   </w:num>
 </w:numbering>
 </file>

</xml_diff>

<commit_message>
1.Fine tuned website look. 2.Added pop up and color change functionality when you click on the map layers. 3.Added click function to fill in starting and destination input field.
</commit_message>
<xml_diff>
--- a/developement_log.docx
+++ b/developement_log.docx
@@ -193,6 +193,50 @@
       </w:pPr>
       <w:r>
         <w:t>Run through 4 years of data and saved the needed trips within SF boundaries to 4 csv files. Saved these 4 csv to SQL. Then saved the Geojson within SF to mongodb.</w:t>
+      </w:r>
+    </w:p>
+    <w:p/>
+    <w:p/>
+    <w:p>
+      <w:r>
+        <w:lastRenderedPageBreak/>
+        <w:t>1/8/2020</w:t>
+      </w:r>
+    </w:p>
+    <w:p>
+      <w:pPr>
+        <w:pStyle w:val="ListParagraph"/>
+        <w:numPr>
+          <w:ilvl w:val="0"/>
+          <w:numId w:val="7"/>
+        </w:numPr>
+      </w:pPr>
+      <w:r>
+        <w:t>Fine tuned website look.</w:t>
+      </w:r>
+    </w:p>
+    <w:p>
+      <w:pPr>
+        <w:pStyle w:val="ListParagraph"/>
+        <w:numPr>
+          <w:ilvl w:val="0"/>
+          <w:numId w:val="7"/>
+        </w:numPr>
+      </w:pPr>
+      <w:r>
+        <w:t>Added pop up and color change functionality when you click on the map layers.</w:t>
+      </w:r>
+    </w:p>
+    <w:p>
+      <w:pPr>
+        <w:pStyle w:val="ListParagraph"/>
+        <w:numPr>
+          <w:ilvl w:val="0"/>
+          <w:numId w:val="7"/>
+        </w:numPr>
+      </w:pPr>
+      <w:r>
+        <w:t>Added click function to fill in starting and destination input field.</w:t>
       </w:r>
       <w:bookmarkStart w:id="0" w:name="_GoBack"/>
       <w:bookmarkEnd w:id="0"/>
@@ -296,6 +340,92 @@
     </w:lvl>
   </w:abstractNum>
   <w:abstractNum w:abstractNumId="1" w15:restartNumberingAfterBreak="0">
+    <w:nsid w:val="177C342B"/>
+    <w:multiLevelType w:val="hybridMultilevel"/>
+    <w:tmpl w:val="C28CE8F0"/>
+    <w:lvl w:ilvl="0" w:tplc="0409000F">
+      <w:start w:val="1"/>
+      <w:numFmt w:val="decimal"/>
+      <w:lvlText w:val="%1."/>
+      <w:lvlJc w:val="left"/>
+      <w:pPr>
+        <w:ind w:left="720" w:hanging="360"/>
+      </w:pPr>
+    </w:lvl>
+    <w:lvl w:ilvl="1" w:tplc="04090019" w:tentative="1">
+      <w:start w:val="1"/>
+      <w:numFmt w:val="lowerLetter"/>
+      <w:lvlText w:val="%2."/>
+      <w:lvlJc w:val="left"/>
+      <w:pPr>
+        <w:ind w:left="1440" w:hanging="360"/>
+      </w:pPr>
+    </w:lvl>
+    <w:lvl w:ilvl="2" w:tplc="0409001B" w:tentative="1">
+      <w:start w:val="1"/>
+      <w:numFmt w:val="lowerRoman"/>
+      <w:lvlText w:val="%3."/>
+      <w:lvlJc w:val="right"/>
+      <w:pPr>
+        <w:ind w:left="2160" w:hanging="180"/>
+      </w:pPr>
+    </w:lvl>
+    <w:lvl w:ilvl="3" w:tplc="0409000F" w:tentative="1">
+      <w:start w:val="1"/>
+      <w:numFmt w:val="decimal"/>
+      <w:lvlText w:val="%4."/>
+      <w:lvlJc w:val="left"/>
+      <w:pPr>
+        <w:ind w:left="2880" w:hanging="360"/>
+      </w:pPr>
+    </w:lvl>
+    <w:lvl w:ilvl="4" w:tplc="04090019" w:tentative="1">
+      <w:start w:val="1"/>
+      <w:numFmt w:val="lowerLetter"/>
+      <w:lvlText w:val="%5."/>
+      <w:lvlJc w:val="left"/>
+      <w:pPr>
+        <w:ind w:left="3600" w:hanging="360"/>
+      </w:pPr>
+    </w:lvl>
+    <w:lvl w:ilvl="5" w:tplc="0409001B" w:tentative="1">
+      <w:start w:val="1"/>
+      <w:numFmt w:val="lowerRoman"/>
+      <w:lvlText w:val="%6."/>
+      <w:lvlJc w:val="right"/>
+      <w:pPr>
+        <w:ind w:left="4320" w:hanging="180"/>
+      </w:pPr>
+    </w:lvl>
+    <w:lvl w:ilvl="6" w:tplc="0409000F" w:tentative="1">
+      <w:start w:val="1"/>
+      <w:numFmt w:val="decimal"/>
+      <w:lvlText w:val="%7."/>
+      <w:lvlJc w:val="left"/>
+      <w:pPr>
+        <w:ind w:left="5040" w:hanging="360"/>
+      </w:pPr>
+    </w:lvl>
+    <w:lvl w:ilvl="7" w:tplc="04090019" w:tentative="1">
+      <w:start w:val="1"/>
+      <w:numFmt w:val="lowerLetter"/>
+      <w:lvlText w:val="%8."/>
+      <w:lvlJc w:val="left"/>
+      <w:pPr>
+        <w:ind w:left="5760" w:hanging="360"/>
+      </w:pPr>
+    </w:lvl>
+    <w:lvl w:ilvl="8" w:tplc="0409001B" w:tentative="1">
+      <w:start w:val="1"/>
+      <w:numFmt w:val="lowerRoman"/>
+      <w:lvlText w:val="%9."/>
+      <w:lvlJc w:val="right"/>
+      <w:pPr>
+        <w:ind w:left="6480" w:hanging="180"/>
+      </w:pPr>
+    </w:lvl>
+  </w:abstractNum>
+  <w:abstractNum w:abstractNumId="2" w15:restartNumberingAfterBreak="0">
     <w:nsid w:val="194F2103"/>
     <w:multiLevelType w:val="hybridMultilevel"/>
     <w:tmpl w:val="9F4006FE"/>
@@ -381,7 +511,7 @@
       </w:pPr>
     </w:lvl>
   </w:abstractNum>
-  <w:abstractNum w:abstractNumId="2" w15:restartNumberingAfterBreak="0">
+  <w:abstractNum w:abstractNumId="3" w15:restartNumberingAfterBreak="0">
     <w:nsid w:val="3C34449C"/>
     <w:multiLevelType w:val="hybridMultilevel"/>
     <w:tmpl w:val="D3B66D4E"/>
@@ -467,7 +597,7 @@
       </w:pPr>
     </w:lvl>
   </w:abstractNum>
-  <w:abstractNum w:abstractNumId="3" w15:restartNumberingAfterBreak="0">
+  <w:abstractNum w:abstractNumId="4" w15:restartNumberingAfterBreak="0">
     <w:nsid w:val="3F8049AC"/>
     <w:multiLevelType w:val="hybridMultilevel"/>
     <w:tmpl w:val="D92E5A10"/>
@@ -553,7 +683,7 @@
       </w:pPr>
     </w:lvl>
   </w:abstractNum>
-  <w:abstractNum w:abstractNumId="4" w15:restartNumberingAfterBreak="0">
+  <w:abstractNum w:abstractNumId="5" w15:restartNumberingAfterBreak="0">
     <w:nsid w:val="55AB50C8"/>
     <w:multiLevelType w:val="hybridMultilevel"/>
     <w:tmpl w:val="96FA6D84"/>
@@ -639,10 +769,10 @@
       </w:pPr>
     </w:lvl>
   </w:abstractNum>
-  <w:abstractNum w:abstractNumId="5" w15:restartNumberingAfterBreak="0">
+  <w:abstractNum w:abstractNumId="6" w15:restartNumberingAfterBreak="0">
     <w:nsid w:val="57DA14DB"/>
     <w:multiLevelType w:val="hybridMultilevel"/>
-    <w:tmpl w:val="83748E90"/>
+    <w:tmpl w:val="C28CE8F0"/>
     <w:lvl w:ilvl="0" w:tplc="0409000F">
       <w:start w:val="1"/>
       <w:numFmt w:val="decimal"/>
@@ -726,22 +856,25 @@
     </w:lvl>
   </w:abstractNum>
   <w:num w:numId="1">
-    <w:abstractNumId w:val="4"/>
+    <w:abstractNumId w:val="5"/>
   </w:num>
   <w:num w:numId="2">
-    <w:abstractNumId w:val="2"/>
+    <w:abstractNumId w:val="3"/>
   </w:num>
   <w:num w:numId="3">
-    <w:abstractNumId w:val="1"/>
+    <w:abstractNumId w:val="2"/>
   </w:num>
   <w:num w:numId="4">
     <w:abstractNumId w:val="0"/>
   </w:num>
   <w:num w:numId="5">
-    <w:abstractNumId w:val="3"/>
+    <w:abstractNumId w:val="4"/>
   </w:num>
   <w:num w:numId="6">
-    <w:abstractNumId w:val="5"/>
+    <w:abstractNumId w:val="6"/>
+  </w:num>
+  <w:num w:numId="7">
+    <w:abstractNumId w:val="1"/>
   </w:num>
 </w:numbering>
 </file>

</xml_diff>